<commit_message>
Added Major Project ppt And Added More Documentation
</commit_message>
<xml_diff>
--- a/documentation/Major-Project.docx
+++ b/documentation/Major-Project.docx
@@ -12,7 +12,6 @@
           <w:sz w:val="48"/>
         </w:rPr>
       </w:pPr>
-      <w:proofErr w:type="spellStart"/>
       <w:r>
         <w:rPr>
           <w:b/>
@@ -48,67 +47,13 @@
         </w:rPr>
         <w:t>abad</w:t>
       </w:r>
-      <w:proofErr w:type="spellEnd"/>
-      <w:r>
-        <w:rPr>
-          <w:b/>
-          <w:spacing w:val="-14"/>
+      <w:r>
+        <w:rPr>
+          <w:b/>
+          <w:w w:val="118"/>
           <w:sz w:val="48"/>
         </w:rPr>
-        <w:t xml:space="preserve"> </w:t>
-      </w:r>
-      <w:r>
-        <w:rPr>
-          <w:b/>
-          <w:spacing w:val="-1"/>
-          <w:w w:val="90"/>
-          <w:sz w:val="48"/>
-        </w:rPr>
-        <w:t>C</w:t>
-      </w:r>
-      <w:r>
-        <w:rPr>
-          <w:b/>
-          <w:spacing w:val="1"/>
-          <w:w w:val="90"/>
-          <w:sz w:val="48"/>
-        </w:rPr>
-        <w:t>o</w:t>
-      </w:r>
-      <w:r>
-        <w:rPr>
-          <w:b/>
-          <w:spacing w:val="-1"/>
-          <w:w w:val="197"/>
-          <w:sz w:val="48"/>
-        </w:rPr>
-        <w:t>l</w:t>
-      </w:r>
-      <w:r>
-        <w:rPr>
-          <w:b/>
-          <w:spacing w:val="-3"/>
-          <w:w w:val="197"/>
-          <w:sz w:val="48"/>
-        </w:rPr>
-        <w:t>l</w:t>
-      </w:r>
-      <w:r>
-        <w:rPr>
-          <w:b/>
-          <w:spacing w:val="1"/>
-          <w:w w:val="111"/>
-          <w:sz w:val="48"/>
-        </w:rPr>
-        <w:t>e</w:t>
-      </w:r>
-      <w:r>
-        <w:rPr>
-          <w:b/>
-          <w:w w:val="111"/>
-          <w:sz w:val="48"/>
-        </w:rPr>
-        <w:t>ge</w:t>
+        <w:t xml:space="preserve"> College</w:t>
       </w:r>
       <w:r>
         <w:rPr>
@@ -125,7 +70,7 @@
           <w:w w:val="102"/>
           <w:sz w:val="48"/>
         </w:rPr>
-        <w:t>o</w:t>
+        <w:t>O</w:t>
       </w:r>
       <w:r>
         <w:rPr>
@@ -371,22 +316,10 @@
       </w:pPr>
     </w:p>
     <w:p>
-      <w:r>
-        <w:lastRenderedPageBreak/>
-        <w:t xml:space="preserve">               </w:t>
-      </w:r>
-      <w:r>
-        <w:t xml:space="preserve"> </w:t>
-      </w:r>
-    </w:p>
-    <w:p/>
-    <w:p>
-      <w:pPr>
-        <w:rPr>
-          <w:rFonts w:ascii="Times New Roman"/>
-          <w:b/>
-          <w:sz w:val="32"/>
-          <w:szCs w:val="32"/>
+      <w:pPr>
+        <w:rPr>
+          <w:rFonts w:asciiTheme="majorHAnsi" w:hAnsiTheme="majorHAnsi"/>
+          <w:b/>
         </w:rPr>
         <w:sectPr>
           <w:type w:val="continuous"/>
@@ -406,21 +339,51 @@
       </w:pPr>
       <w:r>
         <w:rPr>
-          <w:b/>
           <w:sz w:val="32"/>
           <w:szCs w:val="32"/>
         </w:rPr>
         <w:lastRenderedPageBreak/>
-        <w:t xml:space="preserve">        </w:t>
-      </w:r>
-      <w:r>
-        <w:rPr>
+        <w:t xml:space="preserve">   </w:t>
+      </w:r>
+      <w:r>
+        <w:rPr>
+          <w:rFonts w:asciiTheme="majorHAnsi" w:hAnsiTheme="majorHAnsi"/>
           <w:b/>
           <w:sz w:val="32"/>
           <w:szCs w:val="32"/>
         </w:rPr>
-        <w:t>Major Project Report on:</w:t>
-      </w:r>
+        <w:lastRenderedPageBreak/>
+        <w:t>MajorProjectRep</w:t>
+      </w:r>
+      <w:r>
+        <w:rPr>
+          <w:rFonts w:asciiTheme="majorHAnsi" w:hAnsiTheme="majorHAnsi"/>
+          <w:b/>
+          <w:sz w:val="32"/>
+          <w:szCs w:val="32"/>
+        </w:rPr>
+        <w:t>rt on:</w:t>
+      </w:r>
+      <w:r>
+        <w:rPr>
+          <w:rFonts w:asciiTheme="majorHAnsi" w:hAnsiTheme="majorHAnsi"/>
+          <w:b/>
+          <w:sz w:val="32"/>
+          <w:szCs w:val="32"/>
+        </w:rPr>
+        <w:t xml:space="preserve"> </w:t>
+      </w:r>
+      <w:bookmarkStart w:id="0" w:name="_GoBack"/>
+      <w:r>
+        <w:rPr>
+          <w:rFonts w:asciiTheme="majorHAnsi" w:hAnsiTheme="majorHAnsi"/>
+          <w:b/>
+          <w:sz w:val="32"/>
+          <w:szCs w:val="32"/>
+        </w:rPr>
+        <w:t>Newspaper Blog</w:t>
+      </w:r>
+      <w:bookmarkEnd w:id="0"/>
     </w:p>
     <w:p>
       <w:pPr>
@@ -441,75 +404,13 @@
           <w:sz w:val="63"/>
         </w:rPr>
       </w:pPr>
-      <w:proofErr w:type="spellStart"/>
       <w:r>
         <w:rPr>
           <w:w w:val="110"/>
           <w:sz w:val="63"/>
         </w:rPr>
-        <w:t>Shuvradip</w:t>
-      </w:r>
-      <w:proofErr w:type="spellEnd"/>
-      <w:r>
-        <w:rPr>
-          <w:w w:val="110"/>
-          <w:sz w:val="63"/>
-        </w:rPr>
-        <w:t xml:space="preserve"> </w:t>
-      </w:r>
-      <w:proofErr w:type="spellStart"/>
-      <w:r>
-        <w:rPr>
-          <w:w w:val="110"/>
-          <w:sz w:val="63"/>
-        </w:rPr>
-        <w:t>Chakraborty</w:t>
-      </w:r>
-      <w:proofErr w:type="spellEnd"/>
-    </w:p>
-    <w:p>
-      <w:pPr>
-        <w:spacing w:before="311"/>
-        <w:ind w:left="2193"/>
-        <w:rPr>
-          <w:sz w:val="36"/>
-          <w:szCs w:val="36"/>
-        </w:rPr>
-      </w:pPr>
-      <w:r>
-        <w:rPr>
-          <w:w w:val="105"/>
-          <w:sz w:val="36"/>
-          <w:szCs w:val="36"/>
-        </w:rPr>
-        <w:t xml:space="preserve">Registration No     </w:t>
-      </w:r>
-      <w:r>
-        <w:rPr>
-          <w:w w:val="105"/>
-          <w:sz w:val="36"/>
-          <w:szCs w:val="36"/>
-        </w:rPr>
-        <w:t xml:space="preserve">       </w:t>
-      </w:r>
-      <w:proofErr w:type="gramStart"/>
-      <w:r>
-        <w:rPr>
-          <w:w w:val="105"/>
-          <w:sz w:val="36"/>
-          <w:szCs w:val="36"/>
-        </w:rPr>
-        <w:t>:</w:t>
-      </w:r>
-      <w:r>
-        <w:rPr>
-          <w:w w:val="105"/>
-          <w:sz w:val="36"/>
-          <w:szCs w:val="36"/>
-        </w:rPr>
-        <w:t>33001219019</w:t>
-      </w:r>
-      <w:proofErr w:type="gramEnd"/>
+        <w:t>Shuvradip Chakraborty</w:t>
+      </w:r>
     </w:p>
     <w:p>
       <w:pPr>
@@ -823,25 +724,7 @@
           <w:b/>
           <w:sz w:val="36"/>
         </w:rPr>
-        <w:t xml:space="preserve">, HTML, </w:t>
-      </w:r>
-      <w:proofErr w:type="gramStart"/>
-      <w:r>
-        <w:rPr>
-          <w:rFonts w:ascii="Times New Roman"/>
-          <w:b/>
-          <w:sz w:val="36"/>
-        </w:rPr>
-        <w:t>CSS</w:t>
-      </w:r>
-      <w:proofErr w:type="gramEnd"/>
-      <w:r>
-        <w:rPr>
-          <w:rFonts w:ascii="Times New Roman"/>
-          <w:b/>
-          <w:sz w:val="36"/>
-        </w:rPr>
-        <w:t xml:space="preserve"> &amp; JavaScript</w:t>
+        <w:t>, HTML, CSS &amp; JavaScript</w:t>
       </w:r>
     </w:p>
     <w:p>
@@ -864,86 +747,30 @@
         </w:rPr>
         <w:t xml:space="preserve">       Presented to </w:t>
       </w:r>
-      <w:proofErr w:type="spellStart"/>
       <w:r>
         <w:rPr>
           <w:b/>
           <w:sz w:val="32"/>
           <w:szCs w:val="32"/>
         </w:rPr>
-        <w:t>Maulana</w:t>
-      </w:r>
-      <w:proofErr w:type="spellEnd"/>
+        <w:t>Maulana Abul Kalam Azad University of Technology</w:t>
+      </w:r>
+    </w:p>
+    <w:p>
+      <w:pPr>
+        <w:pStyle w:val="NoSpacing"/>
+        <w:jc w:val="center"/>
+        <w:rPr>
+          <w:sz w:val="36"/>
+        </w:rPr>
+      </w:pPr>
       <w:r>
         <w:rPr>
           <w:b/>
           <w:sz w:val="32"/>
           <w:szCs w:val="32"/>
         </w:rPr>
-        <w:t xml:space="preserve"> </w:t>
-      </w:r>
-      <w:proofErr w:type="spellStart"/>
-      <w:r>
-        <w:rPr>
-          <w:b/>
-          <w:sz w:val="32"/>
-          <w:szCs w:val="32"/>
-        </w:rPr>
-        <w:t>Abul</w:t>
-      </w:r>
-      <w:proofErr w:type="spellEnd"/>
-      <w:r>
-        <w:rPr>
-          <w:b/>
-          <w:sz w:val="32"/>
-          <w:szCs w:val="32"/>
-        </w:rPr>
-        <w:t xml:space="preserve"> </w:t>
-      </w:r>
-      <w:proofErr w:type="spellStart"/>
-      <w:r>
-        <w:rPr>
-          <w:b/>
-          <w:sz w:val="32"/>
-          <w:szCs w:val="32"/>
-        </w:rPr>
-        <w:t>Kalam</w:t>
-      </w:r>
-      <w:proofErr w:type="spellEnd"/>
-      <w:r>
-        <w:rPr>
-          <w:b/>
-          <w:sz w:val="32"/>
-          <w:szCs w:val="32"/>
-        </w:rPr>
-        <w:t xml:space="preserve"> Azad University of Technology</w:t>
-      </w:r>
-    </w:p>
-    <w:p>
-      <w:pPr>
-        <w:pStyle w:val="NoSpacing"/>
-        <w:jc w:val="center"/>
-        <w:rPr>
-          <w:sz w:val="36"/>
-        </w:rPr>
-      </w:pPr>
-      <w:proofErr w:type="gramStart"/>
-      <w:r>
-        <w:rPr>
-          <w:b/>
-          <w:sz w:val="32"/>
-          <w:szCs w:val="32"/>
-        </w:rPr>
-        <w:t>( Formerly</w:t>
-      </w:r>
-      <w:proofErr w:type="gramEnd"/>
-      <w:r>
-        <w:rPr>
-          <w:b/>
-          <w:sz w:val="32"/>
-          <w:szCs w:val="32"/>
-        </w:rPr>
-        <w:t xml:space="preserve"> Known as WBUT )</w:t>
+        <w:t>( Formerly Known as WBUT )</w:t>
       </w:r>
     </w:p>
     <w:p>
@@ -1013,15 +840,17 @@
         <w:tblLook w:val="04A0" w:firstRow="1" w:lastRow="0" w:firstColumn="1" w:lastColumn="0" w:noHBand="0" w:noVBand="1"/>
       </w:tblPr>
       <w:tblGrid>
-        <w:gridCol w:w="1008"/>
-        <w:gridCol w:w="4410"/>
-        <w:gridCol w:w="2790"/>
-        <w:gridCol w:w="2418"/>
+        <w:gridCol w:w="1345"/>
+        <w:gridCol w:w="5885"/>
+        <w:gridCol w:w="3723"/>
       </w:tblGrid>
       <w:tr>
+        <w:trPr>
+          <w:trHeight w:val="1539"/>
+        </w:trPr>
         <w:tc>
           <w:tcPr>
-            <w:tcW w:w="1008" w:type="dxa"/>
+            <w:tcW w:w="1345" w:type="dxa"/>
           </w:tcPr>
           <w:p>
             <w:pPr>
@@ -1040,7 +869,7 @@
         </w:tc>
         <w:tc>
           <w:tcPr>
-            <w:tcW w:w="4410" w:type="dxa"/>
+            <w:tcW w:w="5885" w:type="dxa"/>
           </w:tcPr>
           <w:p>
             <w:pPr>
@@ -1059,7 +888,7 @@
         </w:tc>
         <w:tc>
           <w:tcPr>
-            <w:tcW w:w="2790" w:type="dxa"/>
+            <w:tcW w:w="3723" w:type="dxa"/>
           </w:tcPr>
           <w:p>
             <w:pPr>
@@ -1076,13 +905,32 @@
             </w:r>
           </w:p>
         </w:tc>
+      </w:tr>
+      <w:tr>
+        <w:trPr>
+          <w:trHeight w:val="1625"/>
+        </w:trPr>
         <w:tc>
           <w:tcPr>
-            <w:tcW w:w="2418" w:type="dxa"/>
+            <w:tcW w:w="1345" w:type="dxa"/>
           </w:tcPr>
           <w:p>
             <w:pPr>
               <w:pStyle w:val="BodyText"/>
+            </w:pPr>
+            <w:r>
+              <w:t>1</w:t>
+            </w:r>
+          </w:p>
+        </w:tc>
+        <w:tc>
+          <w:tcPr>
+            <w:tcW w:w="5885" w:type="dxa"/>
+          </w:tcPr>
+          <w:p>
+            <w:pPr>
+              <w:pStyle w:val="BodyText"/>
+              <w:jc w:val="center"/>
               <w:rPr>
                 <w:b/>
               </w:rPr>
@@ -1091,324 +939,31 @@
               <w:rPr>
                 <w:b/>
               </w:rPr>
-              <w:t>Registration No</w:t>
-            </w:r>
-          </w:p>
-        </w:tc>
-      </w:tr>
-      <w:tr>
-        <w:tc>
-          <w:tcPr>
-            <w:tcW w:w="1008" w:type="dxa"/>
-          </w:tcPr>
-          <w:p>
-            <w:pPr>
-              <w:pStyle w:val="BodyText"/>
-            </w:pPr>
-          </w:p>
-        </w:tc>
-        <w:tc>
-          <w:tcPr>
-            <w:tcW w:w="4410" w:type="dxa"/>
-          </w:tcPr>
-          <w:p>
-            <w:pPr>
-              <w:pStyle w:val="BodyText"/>
-            </w:pPr>
-            <w:proofErr w:type="spellStart"/>
-            <w:r>
-              <w:t>Shuvradip</w:t>
-            </w:r>
-            <w:proofErr w:type="spellEnd"/>
-            <w:r>
-              <w:t xml:space="preserve"> </w:t>
-            </w:r>
-            <w:proofErr w:type="spellStart"/>
-            <w:r>
-              <w:t>Chakraborty</w:t>
-            </w:r>
-            <w:proofErr w:type="spellEnd"/>
-          </w:p>
-        </w:tc>
-        <w:tc>
-          <w:tcPr>
-            <w:tcW w:w="2790" w:type="dxa"/>
-          </w:tcPr>
-          <w:p>
-            <w:pPr>
-              <w:pStyle w:val="BodyText"/>
-            </w:pPr>
-            <w:r>
-              <w:t>33001219019</w:t>
+              <w:t>Shuvradip Chakraborty</w:t>
             </w:r>
           </w:p>
         </w:tc>
         <w:tc>
           <w:tcPr>
-            <w:tcW w:w="2418" w:type="dxa"/>
+            <w:tcW w:w="3723" w:type="dxa"/>
           </w:tcPr>
           <w:p>
             <w:pPr>
               <w:pStyle w:val="BodyText"/>
+              <w:jc w:val="center"/>
+              <w:rPr>
+                <w:b/>
+              </w:rPr>
             </w:pPr>
             <w:r>
+              <w:rPr>
+                <w:b/>
+              </w:rPr>
               <w:t>33001219019</w:t>
             </w:r>
           </w:p>
         </w:tc>
       </w:tr>
-      <w:tr>
-        <w:tc>
-          <w:tcPr>
-            <w:tcW w:w="1008" w:type="dxa"/>
-          </w:tcPr>
-          <w:p>
-            <w:pPr>
-              <w:pStyle w:val="BodyText"/>
-            </w:pPr>
-          </w:p>
-        </w:tc>
-        <w:tc>
-          <w:tcPr>
-            <w:tcW w:w="4410" w:type="dxa"/>
-          </w:tcPr>
-          <w:p>
-            <w:pPr>
-              <w:pStyle w:val="BodyText"/>
-            </w:pPr>
-          </w:p>
-        </w:tc>
-        <w:tc>
-          <w:tcPr>
-            <w:tcW w:w="2790" w:type="dxa"/>
-          </w:tcPr>
-          <w:p>
-            <w:pPr>
-              <w:pStyle w:val="BodyText"/>
-            </w:pPr>
-          </w:p>
-        </w:tc>
-        <w:tc>
-          <w:tcPr>
-            <w:tcW w:w="2418" w:type="dxa"/>
-          </w:tcPr>
-          <w:p>
-            <w:pPr>
-              <w:pStyle w:val="BodyText"/>
-            </w:pPr>
-          </w:p>
-        </w:tc>
-      </w:tr>
-      <w:tr>
-        <w:tc>
-          <w:tcPr>
-            <w:tcW w:w="1008" w:type="dxa"/>
-          </w:tcPr>
-          <w:p>
-            <w:pPr>
-              <w:pStyle w:val="BodyText"/>
-            </w:pPr>
-          </w:p>
-        </w:tc>
-        <w:tc>
-          <w:tcPr>
-            <w:tcW w:w="4410" w:type="dxa"/>
-          </w:tcPr>
-          <w:p>
-            <w:pPr>
-              <w:pStyle w:val="BodyText"/>
-            </w:pPr>
-          </w:p>
-        </w:tc>
-        <w:tc>
-          <w:tcPr>
-            <w:tcW w:w="2790" w:type="dxa"/>
-          </w:tcPr>
-          <w:p>
-            <w:pPr>
-              <w:pStyle w:val="BodyText"/>
-            </w:pPr>
-          </w:p>
-        </w:tc>
-        <w:tc>
-          <w:tcPr>
-            <w:tcW w:w="2418" w:type="dxa"/>
-          </w:tcPr>
-          <w:p>
-            <w:pPr>
-              <w:pStyle w:val="BodyText"/>
-            </w:pPr>
-          </w:p>
-        </w:tc>
-      </w:tr>
-      <w:tr>
-        <w:tc>
-          <w:tcPr>
-            <w:tcW w:w="1008" w:type="dxa"/>
-          </w:tcPr>
-          <w:p>
-            <w:pPr>
-              <w:pStyle w:val="BodyText"/>
-            </w:pPr>
-          </w:p>
-        </w:tc>
-        <w:tc>
-          <w:tcPr>
-            <w:tcW w:w="4410" w:type="dxa"/>
-          </w:tcPr>
-          <w:p>
-            <w:pPr>
-              <w:pStyle w:val="BodyText"/>
-            </w:pPr>
-          </w:p>
-        </w:tc>
-        <w:tc>
-          <w:tcPr>
-            <w:tcW w:w="2790" w:type="dxa"/>
-          </w:tcPr>
-          <w:p>
-            <w:pPr>
-              <w:pStyle w:val="BodyText"/>
-            </w:pPr>
-          </w:p>
-        </w:tc>
-        <w:tc>
-          <w:tcPr>
-            <w:tcW w:w="2418" w:type="dxa"/>
-          </w:tcPr>
-          <w:p>
-            <w:pPr>
-              <w:pStyle w:val="BodyText"/>
-            </w:pPr>
-          </w:p>
-        </w:tc>
-      </w:tr>
-      <w:tr>
-        <w:tc>
-          <w:tcPr>
-            <w:tcW w:w="1008" w:type="dxa"/>
-          </w:tcPr>
-          <w:p>
-            <w:pPr>
-              <w:pStyle w:val="BodyText"/>
-            </w:pPr>
-          </w:p>
-        </w:tc>
-        <w:tc>
-          <w:tcPr>
-            <w:tcW w:w="4410" w:type="dxa"/>
-          </w:tcPr>
-          <w:p>
-            <w:pPr>
-              <w:pStyle w:val="BodyText"/>
-            </w:pPr>
-          </w:p>
-        </w:tc>
-        <w:tc>
-          <w:tcPr>
-            <w:tcW w:w="2790" w:type="dxa"/>
-          </w:tcPr>
-          <w:p>
-            <w:pPr>
-              <w:pStyle w:val="BodyText"/>
-            </w:pPr>
-          </w:p>
-        </w:tc>
-        <w:tc>
-          <w:tcPr>
-            <w:tcW w:w="2418" w:type="dxa"/>
-          </w:tcPr>
-          <w:p>
-            <w:pPr>
-              <w:pStyle w:val="BodyText"/>
-            </w:pPr>
-          </w:p>
-        </w:tc>
-      </w:tr>
-      <w:tr>
-        <w:tc>
-          <w:tcPr>
-            <w:tcW w:w="1008" w:type="dxa"/>
-          </w:tcPr>
-          <w:p>
-            <w:pPr>
-              <w:pStyle w:val="BodyText"/>
-            </w:pPr>
-          </w:p>
-        </w:tc>
-        <w:tc>
-          <w:tcPr>
-            <w:tcW w:w="4410" w:type="dxa"/>
-          </w:tcPr>
-          <w:p>
-            <w:pPr>
-              <w:pStyle w:val="BodyText"/>
-            </w:pPr>
-          </w:p>
-        </w:tc>
-        <w:tc>
-          <w:tcPr>
-            <w:tcW w:w="2790" w:type="dxa"/>
-          </w:tcPr>
-          <w:p>
-            <w:pPr>
-              <w:pStyle w:val="BodyText"/>
-            </w:pPr>
-          </w:p>
-        </w:tc>
-        <w:tc>
-          <w:tcPr>
-            <w:tcW w:w="2418" w:type="dxa"/>
-          </w:tcPr>
-          <w:p>
-            <w:pPr>
-              <w:pStyle w:val="BodyText"/>
-            </w:pPr>
-          </w:p>
-        </w:tc>
-      </w:tr>
-      <w:tr>
-        <w:tc>
-          <w:tcPr>
-            <w:tcW w:w="1008" w:type="dxa"/>
-          </w:tcPr>
-          <w:p>
-            <w:pPr>
-              <w:pStyle w:val="BodyText"/>
-            </w:pPr>
-          </w:p>
-        </w:tc>
-        <w:tc>
-          <w:tcPr>
-            <w:tcW w:w="4410" w:type="dxa"/>
-          </w:tcPr>
-          <w:p>
-            <w:pPr>
-              <w:pStyle w:val="BodyText"/>
-            </w:pPr>
-          </w:p>
-        </w:tc>
-        <w:tc>
-          <w:tcPr>
-            <w:tcW w:w="2790" w:type="dxa"/>
-          </w:tcPr>
-          <w:p>
-            <w:pPr>
-              <w:pStyle w:val="BodyText"/>
-            </w:pPr>
-          </w:p>
-        </w:tc>
-        <w:tc>
-          <w:tcPr>
-            <w:tcW w:w="2418" w:type="dxa"/>
-          </w:tcPr>
-          <w:p>
-            <w:pPr>
-              <w:pStyle w:val="BodyText"/>
-            </w:pPr>
-          </w:p>
-        </w:tc>
-      </w:tr>
     </w:tbl>
     <w:p>
       <w:pPr>
@@ -1452,115 +1007,87 @@
       <w:r>
         <w:t xml:space="preserve">I humbly acknowledge my best to all those who helped and guided me for completion of my dissertation work. I wish to express my deepest gratitude to my domain supervisor Mr. </w:t>
       </w:r>
-      <w:proofErr w:type="spellStart"/>
-      <w:r>
-        <w:t>Debarghya</w:t>
-      </w:r>
-      <w:proofErr w:type="spellEnd"/>
+      <w:r>
+        <w:t>Debarghya Chakraborty</w:t>
+      </w:r>
+      <w:r>
+        <w:t xml:space="preserve">, </w:t>
+      </w:r>
+      <w:r>
+        <w:t>Faculty</w:t>
+      </w:r>
+      <w:r>
+        <w:t xml:space="preserve"> of </w:t>
+      </w:r>
+      <w:r>
+        <w:t>BCA</w:t>
+      </w:r>
+      <w:r>
+        <w:t xml:space="preserve"> for his humble and inspiring guidance throughout the preparation of the dissertation report entitled “</w:t>
+      </w:r>
+      <w:r>
+        <w:t>Newspaper Blog</w:t>
+      </w:r>
+      <w:r>
+        <w:t>”. I am grateful to him for providing me requisite facilities. Successful completion of the project was not possible without his guidance.</w:t>
+      </w:r>
+    </w:p>
+    <w:p>
+      <w:pPr>
+        <w:pStyle w:val="NoSpacing"/>
+      </w:pPr>
+    </w:p>
+    <w:p>
+      <w:pPr>
+        <w:pStyle w:val="NoSpacing"/>
+      </w:pPr>
+      <w:r>
+        <w:t xml:space="preserve">It is only his precious and effective suggestion in our work which constantly encouraged me to go ahead and enable me </w:t>
+      </w:r>
+    </w:p>
+    <w:p>
+      <w:pPr>
+        <w:pStyle w:val="NoSpacing"/>
+      </w:pPr>
+      <w:r>
+        <w:t>to give this project report its present shape.</w:t>
+      </w:r>
+    </w:p>
+    <w:p>
+      <w:pPr>
+        <w:pStyle w:val="NoSpacing"/>
+      </w:pPr>
+    </w:p>
+    <w:p>
+      <w:pPr>
+        <w:pStyle w:val="NoSpacing"/>
+      </w:pPr>
+      <w:r>
+        <w:t xml:space="preserve">I am also very thankful to our faculty members and friends for giving their valuable time and moral support. </w:t>
+      </w:r>
+    </w:p>
+    <w:p>
+      <w:pPr>
+        <w:pStyle w:val="NoSpacing"/>
+      </w:pPr>
+      <w:r>
+        <w:t xml:space="preserve">I acknowledge my gratitude to our </w:t>
+      </w:r>
+      <w:r>
+        <w:t>Principal In Charge &amp; HOD(BCA) Sir,</w:t>
+      </w:r>
       <w:r>
         <w:t xml:space="preserve"> </w:t>
       </w:r>
-      <w:proofErr w:type="spellStart"/>
-      <w:r>
-        <w:t>Chakraborty</w:t>
-      </w:r>
-      <w:proofErr w:type="spellEnd"/>
+      <w:r>
+        <w:t>MCETSM</w:t>
+      </w:r>
       <w:r>
         <w:t xml:space="preserve">, </w:t>
       </w:r>
       <w:r>
-        <w:t>Faculty</w:t>
-      </w:r>
-      <w:r>
-        <w:t xml:space="preserve"> of </w:t>
-      </w:r>
-      <w:r>
-        <w:t>BCA</w:t>
-      </w:r>
-      <w:r>
-        <w:t xml:space="preserve"> for his humble and inspiring guidance throughout the preparation of the dissertation report entitled “</w:t>
-      </w:r>
-      <w:r>
-        <w:rPr>
-          <w:rFonts w:eastAsia="Arial"/>
-        </w:rPr>
-        <w:t>Project Title</w:t>
-      </w:r>
-      <w:r>
-        <w:t>”. I am grateful to him for providing me requisite facilities. Successful completion of the project was not possible without his guidance.</w:t>
-      </w:r>
-    </w:p>
-    <w:p>
-      <w:pPr>
-        <w:pStyle w:val="NoSpacing"/>
-      </w:pPr>
-    </w:p>
-    <w:p>
-      <w:pPr>
-        <w:pStyle w:val="NoSpacing"/>
-      </w:pPr>
-      <w:r>
-        <w:t xml:space="preserve">It is only his precious and effective suggestion in our work which constantly encouraged me to go ahead and enable me </w:t>
-      </w:r>
-    </w:p>
-    <w:p>
-      <w:pPr>
-        <w:pStyle w:val="NoSpacing"/>
-      </w:pPr>
-      <w:proofErr w:type="gramStart"/>
-      <w:r>
-        <w:t>to</w:t>
-      </w:r>
-      <w:proofErr w:type="gramEnd"/>
-      <w:r>
-        <w:t xml:space="preserve"> give this project report its present shape.</w:t>
-      </w:r>
-    </w:p>
-    <w:p>
-      <w:pPr>
-        <w:pStyle w:val="NoSpacing"/>
-      </w:pPr>
-    </w:p>
-    <w:p>
-      <w:pPr>
-        <w:pStyle w:val="NoSpacing"/>
-      </w:pPr>
-      <w:r>
-        <w:t xml:space="preserve">I am also very thankful to our faculty members and friends for giving their valuable time and moral support. </w:t>
-      </w:r>
-    </w:p>
-    <w:p>
-      <w:pPr>
-        <w:pStyle w:val="NoSpacing"/>
-      </w:pPr>
-      <w:r>
-        <w:t xml:space="preserve">I acknowledge my gratitude to our </w:t>
-      </w:r>
-      <w:r>
-        <w:t xml:space="preserve">Principal In Charge &amp; </w:t>
-      </w:r>
-      <w:proofErr w:type="gramStart"/>
-      <w:r>
-        <w:t>HOD(</w:t>
-      </w:r>
-      <w:proofErr w:type="gramEnd"/>
-      <w:r>
-        <w:t>BCA) Sir,</w:t>
-      </w:r>
-      <w:r>
-        <w:t xml:space="preserve"> </w:t>
-      </w:r>
-      <w:r>
-        <w:t>MCETSM</w:t>
-      </w:r>
-      <w:r>
-        <w:t xml:space="preserve">, </w:t>
-      </w:r>
-      <w:proofErr w:type="spellStart"/>
-      <w:r>
         <w:t>Berhampore</w:t>
       </w:r>
-      <w:proofErr w:type="spellEnd"/>
       <w:r>
         <w:t xml:space="preserve"> for encouraging my project work.</w:t>
       </w:r>
@@ -1594,19 +1121,9 @@
       <w:r>
         <w:t xml:space="preserve">                                                                                                       </w:t>
       </w:r>
-      <w:proofErr w:type="spellStart"/>
-      <w:r>
-        <w:t>Shuvradip</w:t>
-      </w:r>
-      <w:proofErr w:type="spellEnd"/>
-      <w:r>
-        <w:t xml:space="preserve"> </w:t>
-      </w:r>
-      <w:proofErr w:type="spellStart"/>
-      <w:r>
-        <w:t>Chakrabory</w:t>
-      </w:r>
-      <w:proofErr w:type="spellEnd"/>
+      <w:r>
+        <w:t>Shuvradip Chakrabory</w:t>
+      </w:r>
     </w:p>
     <w:p>
       <w:pPr>
@@ -1641,9 +1158,8 @@
           <w:sz w:val="20"/>
           <w:szCs w:val="20"/>
         </w:rPr>
-        <w:t xml:space="preserve">Registration </w:t>
-      </w:r>
-      <w:proofErr w:type="gramStart"/>
+        <w:t>Registration no</w:t>
+      </w:r>
       <w:r>
         <w:rPr>
           <w:b/>
@@ -1651,26 +1167,7 @@
           <w:sz w:val="20"/>
           <w:szCs w:val="20"/>
         </w:rPr>
-        <w:t>no</w:t>
-      </w:r>
-      <w:r>
-        <w:rPr>
-          <w:b/>
-          <w:bCs/>
-          <w:sz w:val="20"/>
-          <w:szCs w:val="20"/>
-        </w:rPr>
-        <w:t xml:space="preserve">  of</w:t>
-      </w:r>
-      <w:proofErr w:type="gramEnd"/>
-      <w:r>
-        <w:rPr>
-          <w:b/>
-          <w:bCs/>
-          <w:sz w:val="20"/>
-          <w:szCs w:val="20"/>
-        </w:rPr>
-        <w:t xml:space="preserve">  </w:t>
+        <w:t xml:space="preserve">  of  </w:t>
       </w:r>
       <w:r>
         <w:rPr>
@@ -1819,155 +1316,58 @@
         <w:rPr>
           <w:rStyle w:val="Emphasis"/>
         </w:rPr>
-        <w:t xml:space="preserve">This is to certify that the project entitled “PROJECT TITLE” which is being submitted to the MURSHIDABAD COLLEGE OF ENGINEERING &amp; TECHNOLOGY, BERHAMPORE (Under </w:t>
-      </w:r>
-      <w:proofErr w:type="spellStart"/>
+        <w:t>This is to certify that the project entitled “</w:t>
+      </w:r>
+      <w:r>
+        <w:t>Newspaper Blog</w:t>
+      </w:r>
       <w:r>
         <w:rPr>
           <w:rStyle w:val="Emphasis"/>
         </w:rPr>
-        <w:t>Maulana</w:t>
-      </w:r>
-      <w:proofErr w:type="spellEnd"/>
+        <w:t>” which is being submitted to the MURSHIDABAD COLLEGE OF ENGINEERING &amp; TECHNOLOGY, BERHAMPORE (Under Maulana Abul Kalam Azad University of Technology) for the award of the degree of  BACHELOR OF COMPUTER APPLICATION (BCA) by</w:t>
+      </w:r>
       <w:r>
         <w:rPr>
           <w:rStyle w:val="Emphasis"/>
         </w:rPr>
-        <w:t xml:space="preserve"> </w:t>
-      </w:r>
-      <w:proofErr w:type="spellStart"/>
+        <w:t xml:space="preserve"> Shuvradip Chakraborty</w:t>
+      </w:r>
       <w:r>
         <w:rPr>
           <w:rStyle w:val="Emphasis"/>
         </w:rPr>
-        <w:t>Abul</w:t>
-      </w:r>
-      <w:proofErr w:type="spellEnd"/>
+        <w:t>, R</w:t>
+      </w:r>
       <w:r>
         <w:rPr>
           <w:rStyle w:val="Emphasis"/>
         </w:rPr>
-        <w:t xml:space="preserve"> </w:t>
-      </w:r>
-      <w:proofErr w:type="spellStart"/>
+        <w:t xml:space="preserve">oll No : _____, Reg. No : </w:t>
+      </w:r>
       <w:r>
         <w:rPr>
           <w:rStyle w:val="Emphasis"/>
         </w:rPr>
-        <w:t>Kalam</w:t>
-      </w:r>
-      <w:proofErr w:type="spellEnd"/>
+        <w:t>33001219019</w:t>
+      </w:r>
       <w:r>
         <w:rPr>
           <w:rStyle w:val="Emphasis"/>
         </w:rPr>
-        <w:t xml:space="preserve"> Azad University of Technology) for the award of the degree </w:t>
-      </w:r>
-      <w:proofErr w:type="gramStart"/>
+        <w:t xml:space="preserve"> OF YEAR </w:t>
+      </w:r>
       <w:r>
         <w:rPr>
           <w:rStyle w:val="Emphasis"/>
         </w:rPr>
-        <w:t>of  BACHELOR</w:t>
-      </w:r>
-      <w:proofErr w:type="gramEnd"/>
+        <w:t xml:space="preserve"> 2022</w:t>
+      </w:r>
       <w:r>
         <w:rPr>
           <w:rStyle w:val="Emphasis"/>
         </w:rPr>
-        <w:t xml:space="preserve"> OF COMPUTER APPLICATION (BCA) by</w:t>
-      </w:r>
-      <w:r>
-        <w:rPr>
-          <w:rStyle w:val="Emphasis"/>
-        </w:rPr>
-        <w:t xml:space="preserve"> </w:t>
-      </w:r>
-      <w:proofErr w:type="spellStart"/>
-      <w:r>
-        <w:rPr>
-          <w:rStyle w:val="Emphasis"/>
-        </w:rPr>
-        <w:t>Shuvradip</w:t>
-      </w:r>
-      <w:proofErr w:type="spellEnd"/>
-      <w:r>
-        <w:rPr>
-          <w:rStyle w:val="Emphasis"/>
-        </w:rPr>
-        <w:t xml:space="preserve"> </w:t>
-      </w:r>
-      <w:proofErr w:type="spellStart"/>
-      <w:r>
-        <w:rPr>
-          <w:rStyle w:val="Emphasis"/>
-        </w:rPr>
-        <w:t>Chakraborty</w:t>
-      </w:r>
-      <w:proofErr w:type="spellEnd"/>
-      <w:r>
-        <w:rPr>
-          <w:rStyle w:val="Emphasis"/>
-        </w:rPr>
-        <w:t>, R</w:t>
-      </w:r>
-      <w:r>
-        <w:rPr>
-          <w:rStyle w:val="Emphasis"/>
-        </w:rPr>
-        <w:t xml:space="preserve">oll No : _____, Reg. </w:t>
-      </w:r>
-      <w:proofErr w:type="gramStart"/>
-      <w:r>
-        <w:rPr>
-          <w:rStyle w:val="Emphasis"/>
-        </w:rPr>
-        <w:t>No :</w:t>
-      </w:r>
-      <w:proofErr w:type="gramEnd"/>
-      <w:r>
-        <w:rPr>
-          <w:rStyle w:val="Emphasis"/>
-        </w:rPr>
-        <w:t xml:space="preserve"> </w:t>
-      </w:r>
-      <w:r>
-        <w:rPr>
-          <w:rStyle w:val="Emphasis"/>
-        </w:rPr>
-        <w:t>33001219019</w:t>
-      </w:r>
-      <w:r>
-        <w:rPr>
-          <w:rStyle w:val="Emphasis"/>
-        </w:rPr>
-        <w:t xml:space="preserve"> OF YEAR </w:t>
-      </w:r>
-      <w:r>
-        <w:rPr>
-          <w:rStyle w:val="Emphasis"/>
-        </w:rPr>
-        <w:t xml:space="preserve"> 2022</w:t>
-      </w:r>
-      <w:r>
-        <w:rPr>
-          <w:rStyle w:val="Emphasis"/>
-        </w:rPr>
-        <w:t xml:space="preserve">, is a record of </w:t>
-      </w:r>
-      <w:proofErr w:type="spellStart"/>
-      <w:r>
-        <w:rPr>
-          <w:rStyle w:val="Emphasis"/>
-        </w:rPr>
-        <w:t>bonafide</w:t>
-      </w:r>
-      <w:proofErr w:type="spellEnd"/>
-      <w:r>
-        <w:rPr>
-          <w:rStyle w:val="Emphasis"/>
-        </w:rPr>
-        <w:t xml:space="preserve"> project work carried out by him under our supervision and guidance. The project has reached the standard fulfilling the requirements of the regulations to the degree. We further certify that the project have not been previously submitted to any other University or Institute for the award of any other degree or diploma.</w:t>
+        <w:t>, is a record of bonafide project work carried out by him under our supervision and guidance. The project has reached the standard fulfilling the requirements of the regulations to the degree. We further certify that the project have not been previously submitted to any other University or Institute for the award of any other degree or diploma.</w:t>
       </w:r>
     </w:p>
     <w:p/>
@@ -1978,7 +1378,6 @@
           <w:rFonts w:eastAsia="Arial"/>
         </w:rPr>
       </w:pPr>
-      <w:proofErr w:type="gramStart"/>
       <w:r>
         <w:rPr>
           <w:rFonts w:eastAsia="Arial"/>
@@ -1986,7 +1385,6 @@
         </w:rPr>
         <w:t>Date :</w:t>
       </w:r>
-      <w:proofErr w:type="gramEnd"/>
       <w:r>
         <w:rPr>
           <w:rFonts w:eastAsia="Arial"/>
@@ -2042,33 +1440,8 @@
           <w:rFonts w:eastAsia="Arial"/>
           <w:b/>
         </w:rPr>
-        <w:t xml:space="preserve">Place:                                                                                                                         Mr. </w:t>
-      </w:r>
-      <w:proofErr w:type="spellStart"/>
-      <w:r>
-        <w:rPr>
-          <w:rFonts w:eastAsia="Arial"/>
-          <w:b/>
-        </w:rPr>
-        <w:t>Debarghya</w:t>
-      </w:r>
-      <w:proofErr w:type="spellEnd"/>
-      <w:r>
-        <w:rPr>
-          <w:rFonts w:eastAsia="Arial"/>
-          <w:b/>
-        </w:rPr>
-        <w:t xml:space="preserve"> </w:t>
-      </w:r>
-      <w:proofErr w:type="spellStart"/>
-      <w:r>
-        <w:rPr>
-          <w:rFonts w:eastAsia="Arial"/>
-          <w:b/>
-        </w:rPr>
-        <w:t>Chakraborty</w:t>
-      </w:r>
-      <w:proofErr w:type="spellEnd"/>
+        <w:t>Place:                                                                                                                         Mr. Debarghya Chakraborty</w:t>
+      </w:r>
     </w:p>
     <w:p>
       <w:pPr>
@@ -2161,33 +1534,8 @@
           <w:rFonts w:eastAsia="Arial"/>
           <w:b/>
         </w:rPr>
-        <w:t xml:space="preserve">Mr. </w:t>
-      </w:r>
-      <w:proofErr w:type="spellStart"/>
-      <w:r>
-        <w:rPr>
-          <w:rFonts w:eastAsia="Arial"/>
-          <w:b/>
-        </w:rPr>
-        <w:t>Swagata</w:t>
-      </w:r>
-      <w:proofErr w:type="spellEnd"/>
-      <w:r>
-        <w:rPr>
-          <w:rFonts w:eastAsia="Arial"/>
-          <w:b/>
-        </w:rPr>
-        <w:t xml:space="preserve"> </w:t>
-      </w:r>
-      <w:proofErr w:type="spellStart"/>
-      <w:r>
-        <w:rPr>
-          <w:rFonts w:eastAsia="Arial"/>
-          <w:b/>
-        </w:rPr>
-        <w:t>Mandal</w:t>
-      </w:r>
-      <w:proofErr w:type="spellEnd"/>
+        <w:t>Mr. Swagata Mandal</w:t>
+      </w:r>
     </w:p>
     <w:p>
       <w:pPr>
@@ -2867,96 +2215,6 @@
       </w:tr>
       <w:tr>
         <w:trPr>
-          <w:trHeight w:val="390"/>
-        </w:trPr>
-        <w:tc>
-          <w:tcPr>
-            <w:tcW w:w="8052" w:type="dxa"/>
-          </w:tcPr>
-          <w:p>
-            <w:pPr>
-              <w:pStyle w:val="TableParagraph"/>
-              <w:rPr>
-                <w:rFonts w:ascii="Carlito"/>
-                <w:b/>
-                <w:sz w:val="32"/>
-              </w:rPr>
-            </w:pPr>
-            <w:r>
-              <w:rPr>
-                <w:rFonts w:ascii="Carlito"/>
-                <w:b/>
-                <w:sz w:val="32"/>
-              </w:rPr>
-              <w:t>Use Case Diagram</w:t>
-            </w:r>
-          </w:p>
-        </w:tc>
-        <w:tc>
-          <w:tcPr>
-            <w:tcW w:w="1558" w:type="dxa"/>
-          </w:tcPr>
-          <w:p>
-            <w:pPr>
-              <w:pStyle w:val="TableParagraph"/>
-              <w:ind w:left="162" w:right="160"/>
-              <w:jc w:val="center"/>
-              <w:rPr>
-                <w:rFonts w:ascii="Carlito"/>
-                <w:b/>
-                <w:sz w:val="32"/>
-              </w:rPr>
-            </w:pPr>
-          </w:p>
-        </w:tc>
-      </w:tr>
-      <w:tr>
-        <w:trPr>
-          <w:trHeight w:val="390"/>
-        </w:trPr>
-        <w:tc>
-          <w:tcPr>
-            <w:tcW w:w="8052" w:type="dxa"/>
-          </w:tcPr>
-          <w:p>
-            <w:pPr>
-              <w:pStyle w:val="TableParagraph"/>
-              <w:rPr>
-                <w:rFonts w:ascii="Carlito"/>
-                <w:b/>
-                <w:sz w:val="32"/>
-              </w:rPr>
-            </w:pPr>
-            <w:r>
-              <w:rPr>
-                <w:rFonts w:ascii="Carlito"/>
-                <w:b/>
-                <w:sz w:val="32"/>
-              </w:rPr>
-              <w:t>Sequence Diagram</w:t>
-            </w:r>
-          </w:p>
-        </w:tc>
-        <w:tc>
-          <w:tcPr>
-            <w:tcW w:w="1558" w:type="dxa"/>
-          </w:tcPr>
-          <w:p>
-            <w:pPr>
-              <w:pStyle w:val="TableParagraph"/>
-              <w:ind w:left="162" w:right="160"/>
-              <w:jc w:val="center"/>
-              <w:rPr>
-                <w:rFonts w:ascii="Carlito"/>
-                <w:b/>
-                <w:sz w:val="32"/>
-              </w:rPr>
-            </w:pPr>
-          </w:p>
-        </w:tc>
-      </w:tr>
-      <w:tr>
-        <w:trPr>
           <w:trHeight w:val="388"/>
         </w:trPr>
         <w:tc>
@@ -3261,6 +2519,9 @@
         <w:t>Newspaper</w:t>
       </w:r>
       <w:r>
+        <w:t xml:space="preserve"> Blog</w:t>
+      </w:r>
+      <w:r>
         <w:t xml:space="preserve"> </w:t>
       </w:r>
       <w:r>
@@ -3291,10 +2552,7 @@
         <w:t xml:space="preserve">. On the whole the objective of the project is to enable </w:t>
       </w:r>
       <w:r>
-        <w:t>Readers</w:t>
-      </w:r>
-      <w:r>
-        <w:t xml:space="preserve"> </w:t>
+        <w:t xml:space="preserve">Readers </w:t>
       </w:r>
       <w:r>
         <w:t>to</w:t>
@@ -3339,15 +2597,7 @@
         <w:t>news</w:t>
       </w:r>
       <w:r>
-        <w:t xml:space="preserve">, </w:t>
-      </w:r>
-      <w:proofErr w:type="gramStart"/>
-      <w:r>
-        <w:t>view</w:t>
-      </w:r>
-      <w:proofErr w:type="gramEnd"/>
-      <w:r>
-        <w:t xml:space="preserve"> </w:t>
+        <w:t xml:space="preserve">, view </w:t>
       </w:r>
       <w:r>
         <w:t>latest News</w:t>
@@ -3355,11 +2605,9 @@
       <w:r>
         <w:t xml:space="preserve">. It will provide various </w:t>
       </w:r>
-      <w:proofErr w:type="spellStart"/>
       <w:r>
         <w:t>Writters</w:t>
       </w:r>
-      <w:proofErr w:type="spellEnd"/>
       <w:r>
         <w:t xml:space="preserve"> to place their </w:t>
       </w:r>
@@ -3402,7 +2650,13 @@
         <w:rPr>
           <w:sz w:val="24"/>
         </w:rPr>
-        <w:t>News Reader.</w:t>
+        <w:t>Latest News</w:t>
+      </w:r>
+      <w:r>
+        <w:rPr>
+          <w:sz w:val="24"/>
+        </w:rPr>
+        <w:t>.</w:t>
       </w:r>
     </w:p>
     <w:p>
@@ -3433,16 +2687,8 @@
         <w:rPr>
           <w:sz w:val="24"/>
         </w:rPr>
-        <w:t xml:space="preserve">Story </w:t>
-      </w:r>
-      <w:proofErr w:type="spellStart"/>
-      <w:r>
-        <w:rPr>
-          <w:sz w:val="24"/>
-        </w:rPr>
-        <w:t>Writter</w:t>
-      </w:r>
-      <w:proofErr w:type="spellEnd"/>
+        <w:t>Story Writter</w:t>
+      </w:r>
       <w:r>
         <w:rPr>
           <w:sz w:val="24"/>
@@ -3512,16 +2758,13 @@
         </w:rPr>
       </w:pPr>
       <w:r>
-        <w:rPr>
-          <w:sz w:val="24"/>
-        </w:rPr>
-        <w:t xml:space="preserve">News </w:t>
-      </w:r>
-      <w:r>
-        <w:rPr>
-          <w:sz w:val="24"/>
-        </w:rPr>
-        <w:t>Search.</w:t>
+        <w:t xml:space="preserve">Admin Contract </w:t>
+      </w:r>
+      <w:r>
+        <w:rPr>
+          <w:sz w:val="24"/>
+        </w:rPr>
+        <w:t>.</w:t>
       </w:r>
     </w:p>
     <w:p>
@@ -3562,7 +2805,7 @@
         <w:jc w:val="both"/>
       </w:pPr>
       <w:r>
-        <w:t>News Reader</w:t>
+        <w:t>Latest News</w:t>
       </w:r>
       <w:r>
         <w:t>:</w:t>
@@ -3586,7 +2829,58 @@
         <w:jc w:val="both"/>
       </w:pPr>
       <w:r>
-        <w:t>This module contains details about Job Seeker, i.e. employee or un-employee details. Like employee name, email, experience. Here employee can do update, modify and delete. He can update experience and skills details also.</w:t>
+        <w:t>This module contains details about</w:t>
+      </w:r>
+      <w:r>
+        <w:t xml:space="preserve"> News Stories</w:t>
+      </w:r>
+      <w:r>
+        <w:t>, i.e.</w:t>
+      </w:r>
+      <w:r>
+        <w:t xml:space="preserve"> Various Kinds of Stories</w:t>
+      </w:r>
+      <w:r>
+        <w:t>. Like</w:t>
+      </w:r>
+      <w:r>
+        <w:t xml:space="preserve"> Latest Stories, Breaking News, Sports Stories</w:t>
+      </w:r>
+      <w:r>
+        <w:t xml:space="preserve">. Here </w:t>
+      </w:r>
+      <w:r>
+        <w:t>Readers</w:t>
+      </w:r>
+      <w:r>
+        <w:t xml:space="preserve"> can</w:t>
+      </w:r>
+      <w:r>
+        <w:t xml:space="preserve"> Read</w:t>
+      </w:r>
+      <w:r>
+        <w:t>,</w:t>
+      </w:r>
+      <w:r>
+        <w:t xml:space="preserve"> Comment Listen </w:t>
+      </w:r>
+      <w:r>
+        <w:t>to</w:t>
+      </w:r>
+      <w:r>
+        <w:t xml:space="preserve"> Audio. He can Share To Facebook, Twitter, LinkedIn </w:t>
+      </w:r>
+      <w:r>
+        <w:t>and</w:t>
+      </w:r>
+      <w:r>
+        <w:t xml:space="preserve"> </w:t>
+      </w:r>
+      <w:r>
+        <w:t>pinterest</w:t>
+      </w:r>
+      <w:r>
+        <w:t>.</w:t>
       </w:r>
     </w:p>
     <w:p>
@@ -3599,13 +2893,8 @@
         <w:jc w:val="both"/>
       </w:pPr>
       <w:r>
-        <w:t xml:space="preserve">Story </w:t>
-      </w:r>
-      <w:proofErr w:type="spellStart"/>
-      <w:r>
-        <w:t>Writter</w:t>
-      </w:r>
-      <w:proofErr w:type="spellEnd"/>
+        <w:t>Story Writter</w:t>
+      </w:r>
       <w:r>
         <w:t>:</w:t>
       </w:r>
@@ -3625,16 +2914,6 @@
         <w:pStyle w:val="BodyText"/>
         <w:spacing w:line="360" w:lineRule="auto"/>
         <w:ind w:left="460" w:right="963" w:firstLine="391"/>
-        <w:jc w:val="both"/>
-      </w:pPr>
-      <w:r>
-        <w:t>This module having information about job provider and requirement details, which client recruiting the employees, and what based them recruiting the employees? Here client releasing the primary skills, experience, no. of vacancies, opening date, closing and closing date.</w:t>
-      </w:r>
-    </w:p>
-    <w:p>
-      <w:pPr>
-        <w:spacing w:line="360" w:lineRule="auto"/>
-        <w:jc w:val="both"/>
         <w:sectPr>
           <w:pgSz w:w="11910" w:h="16840"/>
           <w:pgMar w:top="1400" w:right="500" w:bottom="980" w:left="620" w:header="0" w:footer="788" w:gutter="0"/>
@@ -3647,6 +2926,42 @@
           <w:cols w:space="720"/>
         </w:sectPr>
       </w:pPr>
+      <w:r>
+        <w:t xml:space="preserve">This module having information about </w:t>
+      </w:r>
+      <w:r>
+        <w:t>Story provider</w:t>
+      </w:r>
+      <w:r>
+        <w:t xml:space="preserve"> and</w:t>
+      </w:r>
+      <w:r>
+        <w:t xml:space="preserve"> Story</w:t>
+      </w:r>
+      <w:r>
+        <w:t xml:space="preserve"> details, which </w:t>
+      </w:r>
+      <w:r>
+        <w:t>Story is Under Which Category</w:t>
+      </w:r>
+      <w:r>
+        <w:t>, and what</w:t>
+      </w:r>
+      <w:r>
+        <w:t xml:space="preserve"> the exact time was For Publishing a story</w:t>
+      </w:r>
+      <w:r>
+        <w:t xml:space="preserve">? Here </w:t>
+      </w:r>
+      <w:r>
+        <w:t xml:space="preserve">Writter Craft his or Her Story  Using The </w:t>
+      </w:r>
+      <w:r>
+        <w:t>WYSIWYG</w:t>
+      </w:r>
+      <w:r>
+        <w:t xml:space="preserve"> Editor, upload prime quality picture, can write personalize title choose specified category and select verified author name   </w:t>
+      </w:r>
     </w:p>
     <w:p>
       <w:pPr>
@@ -3687,7 +3002,91 @@
         <w:jc w:val="both"/>
       </w:pPr>
       <w:r>
-        <w:t>The administrator module having all privileges about this entire project, he can update, delete, and modify the details about job seeker, job provider, client and Job Search details. Administrator maintain the client and job seeker database, where ever client is releasing their requirements (vacancies) with particular primary skills and experience, on that time administrator search for job seekers, who are having that primary skills and experience. Administrator sends the message for selected candidates. And only one administrator can register another administrator in this website.</w:t>
+        <w:t xml:space="preserve">The administrator module having all privileges about this entire project, he can update, delete, and modify the details about </w:t>
+      </w:r>
+      <w:r>
+        <w:t>Stories, Comments</w:t>
+      </w:r>
+      <w:r>
+        <w:t>,</w:t>
+      </w:r>
+      <w:r>
+        <w:t xml:space="preserve"> </w:t>
+      </w:r>
+      <w:r>
+        <w:t>and Author</w:t>
+      </w:r>
+      <w:r>
+        <w:t xml:space="preserve"> and</w:t>
+      </w:r>
+      <w:r>
+        <w:t xml:space="preserve"> category</w:t>
+      </w:r>
+      <w:r>
+        <w:t xml:space="preserve"> details. Administrator maintain the </w:t>
+      </w:r>
+      <w:r>
+        <w:t>news reader</w:t>
+      </w:r>
+      <w:r>
+        <w:t xml:space="preserve"> and </w:t>
+      </w:r>
+      <w:r>
+        <w:t>story</w:t>
+      </w:r>
+      <w:r>
+        <w:t xml:space="preserve"> </w:t>
+      </w:r>
+      <w:r>
+        <w:t>writer</w:t>
+      </w:r>
+      <w:r>
+        <w:t xml:space="preserve"> database, where ever Writer write stories and news reader write comment on a certain post </w:t>
+      </w:r>
+      <w:r>
+        <w:t xml:space="preserve">with </w:t>
+      </w:r>
+      <w:r>
+        <w:t xml:space="preserve">reader name </w:t>
+      </w:r>
+      <w:r>
+        <w:t xml:space="preserve">and </w:t>
+      </w:r>
+      <w:r>
+        <w:t>email</w:t>
+      </w:r>
+      <w:r>
+        <w:t xml:space="preserve">, on that time administrator </w:t>
+      </w:r>
+      <w:r>
+        <w:t>can see the registered authors</w:t>
+      </w:r>
+      <w:r>
+        <w:t>, who are</w:t>
+      </w:r>
+      <w:r>
+        <w:t xml:space="preserve"> writing amazing stories</w:t>
+      </w:r>
+      <w:r>
+        <w:t xml:space="preserve"> and </w:t>
+      </w:r>
+      <w:r>
+        <w:t>getting views</w:t>
+      </w:r>
+      <w:r>
+        <w:t>.</w:t>
+      </w:r>
+      <w:r>
+        <w:t xml:space="preserve"> Administrator can see all the details at  admin dashboard </w:t>
+      </w:r>
+      <w:r>
+        <w:t xml:space="preserve">. And only one administrator can register another </w:t>
+      </w:r>
+      <w:r>
+        <w:t>author</w:t>
+      </w:r>
+      <w:r>
+        <w:t xml:space="preserve"> in this website.</w:t>
       </w:r>
     </w:p>
     <w:p>
@@ -3704,10 +3103,19 @@
         <w:jc w:val="both"/>
       </w:pPr>
       <w:r>
-        <w:t xml:space="preserve">News </w:t>
-      </w:r>
-      <w:r>
-        <w:t>Search:</w:t>
+        <w:t xml:space="preserve">Admin </w:t>
+      </w:r>
+      <w:r>
+        <w:t>Contract</w:t>
+      </w:r>
+      <w:r>
+        <w:t xml:space="preserve"> </w:t>
+      </w:r>
+      <w:r>
+        <w:t xml:space="preserve"> </w:t>
+      </w:r>
+      <w:r>
+        <w:t>:</w:t>
       </w:r>
     </w:p>
     <w:p>
@@ -3725,16 +3133,6 @@
         <w:pStyle w:val="BodyText"/>
         <w:spacing w:line="360" w:lineRule="auto"/>
         <w:ind w:left="460" w:right="971" w:firstLine="391"/>
-        <w:jc w:val="both"/>
-      </w:pPr>
-      <w:r>
-        <w:t>This module is having all current vacant jobs, experience and which client offering that vacant.</w:t>
-      </w:r>
-    </w:p>
-    <w:p>
-      <w:pPr>
-        <w:spacing w:line="360" w:lineRule="auto"/>
-        <w:jc w:val="both"/>
         <w:sectPr>
           <w:pgSz w:w="11910" w:h="16840"/>
           <w:pgMar w:top="1520" w:right="500" w:bottom="980" w:left="620" w:header="0" w:footer="788" w:gutter="0"/>
@@ -3747,6 +3145,18 @@
           <w:cols w:space="720"/>
         </w:sectPr>
       </w:pPr>
+      <w:r>
+        <w:t>This mod</w:t>
+      </w:r>
+      <w:r>
+        <w:t>ule have all the industry standard google bot verification system to send message to a admin and admin have all the</w:t>
+      </w:r>
+      <w:r>
+        <w:t xml:space="preserve"> necessary</w:t>
+      </w:r>
+      <w:r>
+        <w:t xml:space="preserve"> tools to search between many contacts sort by a table search be a certain table and select between all or half or 1/3 of the showing contracts   </w:t>
+      </w:r>
     </w:p>
     <w:p>
       <w:pPr>
@@ -3891,15 +3301,7 @@
         <w:jc w:val="both"/>
       </w:pPr>
       <w:r>
-        <w:t xml:space="preserve">The actual problem is to create a website for the Consultant, is developed for creating an interactive job vacancy for candidates. This web application is to be conceived in its current form as a dynamic site-requiring constant updates both from the seekers as well as the companies. On the whole the objective of the project is to enable jobseekers to place their resumes and companies to publish their vacancies. It enables jobseekers to post their resume, search for jobs, view personal job listings. It </w:t>
-      </w:r>
-      <w:proofErr w:type="gramStart"/>
-      <w:r>
-        <w:t>will  provide</w:t>
-      </w:r>
-      <w:proofErr w:type="gramEnd"/>
-      <w:r>
-        <w:t xml:space="preserve"> various companies to place their vacancy profile on the site and also have an option to search candidate resumes. Apart from this there will be an admin module for the customer to make changes to the database content. It consists of 5</w:t>
+        <w:t>The actual problem is to create a website for the Consultant, is developed for creating an interactive job vacancy for candidates. This web application is to be conceived in its current form as a dynamic site-requiring constant updates both from the seekers as well as the companies. On the whole the objective of the project is to enable jobseekers to place their resumes and companies to publish their vacancies. It enables jobseekers to post their resume, search for jobs, view personal job listings. It will  provide various companies to place their vacancy profile on the site and also have an option to search candidate resumes. Apart from this there will be an admin module for the customer to make changes to the database content. It consists of 5</w:t>
       </w:r>
       <w:r>
         <w:rPr>
@@ -4744,15 +4146,7 @@
         <w:jc w:val="both"/>
       </w:pPr>
       <w:r>
-        <w:t xml:space="preserve">This module having information about job provider and requirement details, which client recruiting the employees, and what based them recruiting the </w:t>
-      </w:r>
-      <w:proofErr w:type="gramStart"/>
-      <w:r>
-        <w:t>employees.</w:t>
-      </w:r>
-      <w:proofErr w:type="gramEnd"/>
-      <w:r>
-        <w:t xml:space="preserve"> Here client releasing the primary skills, experience, no. of vacancies, opening date, closing and closing</w:t>
+        <w:t>This module having information about job provider and requirement details, which client recruiting the employees, and what based them recruiting the employees. Here client releasing the primary skills, experience, no. of vacancies, opening date, closing and closing</w:t>
       </w:r>
       <w:r>
         <w:rPr>
@@ -5268,14 +4662,12 @@
           <w:tab w:val="left" w:pos="1255"/>
         </w:tabs>
       </w:pPr>
-      <w:proofErr w:type="spellStart"/>
       <w:r>
         <w:rPr>
           <w:u w:val="thick"/>
         </w:rPr>
         <w:t>Economical</w:t>
       </w:r>
-      <w:proofErr w:type="spellEnd"/>
       <w:r>
         <w:rPr>
           <w:spacing w:val="-1"/>
@@ -5434,13 +4826,8 @@
         <w:t xml:space="preserve"> </w:t>
       </w:r>
       <w:r>
-        <w:t xml:space="preserve">requirements </w:t>
-      </w:r>
-      <w:proofErr w:type="spellStart"/>
-      <w:r>
-        <w:t>ii.Software</w:t>
-      </w:r>
-      <w:proofErr w:type="spellEnd"/>
+        <w:t>requirements ii.Software</w:t>
+      </w:r>
       <w:r>
         <w:rPr>
           <w:spacing w:val="-1"/>
@@ -6814,8 +6201,6 @@
         </w:rPr>
         <w:t>Administrators</w:t>
       </w:r>
-      <w:bookmarkStart w:id="0" w:name="_GoBack"/>
-      <w:bookmarkEnd w:id="0"/>
       <w:r>
         <w:rPr>
           <w:sz w:val="24"/>
@@ -7128,16 +6513,8 @@
         <w:rPr>
           <w:sz w:val="24"/>
         </w:rPr>
-        <w:t xml:space="preserve">The System should provide an option to generate a </w:t>
-      </w:r>
-      <w:proofErr w:type="spellStart"/>
-      <w:r>
-        <w:rPr>
-          <w:sz w:val="24"/>
-        </w:rPr>
-        <w:t>consultants</w:t>
-      </w:r>
-      <w:proofErr w:type="spellEnd"/>
+        <w:t>The System should provide an option to generate a consultants</w:t>
+      </w:r>
       <w:r>
         <w:rPr>
           <w:spacing w:val="-9"/>
@@ -7445,15 +6822,7 @@
         <w:ind w:left="1487" w:hanging="668"/>
       </w:pPr>
       <w:r>
-        <w:t xml:space="preserve">Why we used </w:t>
-      </w:r>
-      <w:proofErr w:type="spellStart"/>
-      <w:r>
-        <w:t>php</w:t>
-      </w:r>
-      <w:proofErr w:type="spellEnd"/>
-      <w:r>
-        <w:t xml:space="preserve"> in our</w:t>
+        <w:t>Why we used php in our</w:t>
       </w:r>
       <w:r>
         <w:rPr>
@@ -7593,18 +6962,8 @@
         <w:ind w:left="460"/>
       </w:pPr>
       <w:r>
-        <w:t xml:space="preserve">Features of </w:t>
-      </w:r>
-      <w:proofErr w:type="spellStart"/>
-      <w:proofErr w:type="gramStart"/>
-      <w:r>
-        <w:t>php</w:t>
-      </w:r>
-      <w:proofErr w:type="spellEnd"/>
-      <w:r>
-        <w:t xml:space="preserve"> :</w:t>
-      </w:r>
-      <w:proofErr w:type="gramEnd"/>
+        <w:t>Features of php :</w:t>
+      </w:r>
     </w:p>
     <w:p>
       <w:pPr>
@@ -7851,13 +7210,8 @@
         <w:ind w:left="460"/>
       </w:pPr>
       <w:r>
-        <w:t xml:space="preserve">Advantages of </w:t>
-      </w:r>
-      <w:proofErr w:type="gramStart"/>
-      <w:r>
-        <w:t>PHP :</w:t>
-      </w:r>
-      <w:proofErr w:type="gramEnd"/>
+        <w:t>Advantages of PHP :</w:t>
+      </w:r>
     </w:p>
     <w:p>
       <w:pPr>
@@ -8161,13 +7515,8 @@
         <w:ind w:left="460"/>
       </w:pPr>
       <w:r>
-        <w:t xml:space="preserve">Disadvantages of </w:t>
-      </w:r>
-      <w:proofErr w:type="gramStart"/>
-      <w:r>
-        <w:t>PHP :</w:t>
-      </w:r>
-      <w:proofErr w:type="gramEnd"/>
+        <w:t>Disadvantages of PHP :</w:t>
+      </w:r>
     </w:p>
     <w:p>
       <w:pPr>
@@ -8321,23 +7670,7 @@
           <w:b/>
           <w:sz w:val="24"/>
         </w:rPr>
-        <w:t xml:space="preserve">Fast and </w:t>
-      </w:r>
-      <w:proofErr w:type="gramStart"/>
-      <w:r>
-        <w:rPr>
-          <w:b/>
-          <w:sz w:val="24"/>
-        </w:rPr>
-        <w:t>Reliable :</w:t>
-      </w:r>
-      <w:proofErr w:type="gramEnd"/>
-      <w:r>
-        <w:rPr>
-          <w:b/>
-          <w:sz w:val="24"/>
-        </w:rPr>
-        <w:t xml:space="preserve"> </w:t>
+        <w:t xml:space="preserve">Fast and Reliable : </w:t>
       </w:r>
       <w:r>
         <w:rPr>
@@ -8408,23 +7741,7 @@
           <w:b/>
           <w:sz w:val="24"/>
         </w:rPr>
-        <w:t xml:space="preserve">Platform </w:t>
-      </w:r>
-      <w:proofErr w:type="gramStart"/>
-      <w:r>
-        <w:rPr>
-          <w:b/>
-          <w:sz w:val="24"/>
-        </w:rPr>
-        <w:t>Independent :</w:t>
-      </w:r>
-      <w:proofErr w:type="gramEnd"/>
-      <w:r>
-        <w:rPr>
-          <w:b/>
-          <w:sz w:val="24"/>
-        </w:rPr>
-        <w:t xml:space="preserve"> </w:t>
+        <w:t xml:space="preserve">Platform Independent : </w:t>
       </w:r>
       <w:r>
         <w:rPr>
@@ -8493,28 +7810,13 @@
           <w:b/>
           <w:sz w:val="24"/>
         </w:rPr>
-        <w:t xml:space="preserve">Higher Performance, More Flexible and Enhanced </w:t>
-      </w:r>
-      <w:proofErr w:type="gramStart"/>
-      <w:r>
-        <w:rPr>
-          <w:b/>
-          <w:sz w:val="24"/>
-        </w:rPr>
-        <w:t xml:space="preserve">Graphics </w:t>
-      </w:r>
-      <w:r>
-        <w:rPr>
-          <w:sz w:val="24"/>
-        </w:rPr>
-        <w:t>:</w:t>
-      </w:r>
-      <w:proofErr w:type="gramEnd"/>
-      <w:r>
-        <w:rPr>
-          <w:sz w:val="24"/>
-        </w:rPr>
-        <w:t xml:space="preserve"> With the manner in which PHP is built, you can surely develop high performance applications</w:t>
+        <w:t xml:space="preserve">Higher Performance, More Flexible and Enhanced Graphics </w:t>
+      </w:r>
+      <w:r>
+        <w:rPr>
+          <w:sz w:val="24"/>
+        </w:rPr>
+        <w:t>: With the manner in which PHP is built, you can surely develop high performance applications</w:t>
       </w:r>
       <w:r>
         <w:rPr>
@@ -8577,28 +7879,13 @@
           <w:b/>
           <w:sz w:val="24"/>
         </w:rPr>
-        <w:t xml:space="preserve">Open </w:t>
-      </w:r>
-      <w:proofErr w:type="gramStart"/>
-      <w:r>
-        <w:rPr>
-          <w:b/>
-          <w:sz w:val="24"/>
-        </w:rPr>
-        <w:t xml:space="preserve">Source </w:t>
-      </w:r>
-      <w:r>
-        <w:rPr>
-          <w:sz w:val="24"/>
-        </w:rPr>
-        <w:t>:</w:t>
-      </w:r>
-      <w:proofErr w:type="gramEnd"/>
-      <w:r>
-        <w:rPr>
-          <w:sz w:val="24"/>
-        </w:rPr>
-        <w:t xml:space="preserve"> PHP is a multi-purpose open source language that can be downloaded for free from over the internet. This feature alone has made the programming language popular among the developers who are handling tight budget projects. Not only PHP is available for free download, but also the updates have zero cost associated with them. This makes PHP one of the most budget friendly</w:t>
+        <w:t xml:space="preserve">Open Source </w:t>
+      </w:r>
+      <w:r>
+        <w:rPr>
+          <w:sz w:val="24"/>
+        </w:rPr>
+        <w:t>: PHP is a multi-purpose open source language that can be downloaded for free from over the internet. This feature alone has made the programming language popular among the developers who are handling tight budget projects. Not only PHP is available for free download, but also the updates have zero cost associated with them. This makes PHP one of the most budget friendly</w:t>
       </w:r>
       <w:r>
         <w:rPr>
@@ -8699,23 +7986,7 @@
         <w:jc w:val="both"/>
       </w:pPr>
       <w:r>
-        <w:t xml:space="preserve">HTML (hypertext markup language) is a language used to create hypertext documents that have hyperlinks embedded in </w:t>
-      </w:r>
-      <w:proofErr w:type="gramStart"/>
-      <w:r>
-        <w:t>them .</w:t>
-      </w:r>
-      <w:proofErr w:type="gramEnd"/>
-      <w:r>
-        <w:t xml:space="preserve"> </w:t>
-      </w:r>
-      <w:proofErr w:type="gramStart"/>
-      <w:r>
-        <w:t>it</w:t>
-      </w:r>
-      <w:proofErr w:type="gramEnd"/>
-      <w:r>
-        <w:t xml:space="preserve"> consists of tags embedded in  the text of a document with HTML. </w:t>
+        <w:t xml:space="preserve">HTML (hypertext markup language) is a language used to create hypertext documents that have hyperlinks embedded in them . it consists of tags embedded in  the text of a document with HTML. </w:t>
       </w:r>
       <w:r>
         <w:rPr>
@@ -8724,23 +7995,7 @@
         <w:t xml:space="preserve">We </w:t>
       </w:r>
       <w:r>
-        <w:t xml:space="preserve">can build web pages or web document s. it is basically a formatting language and not a programming language. The browser reading the document interprets markup tags to help format the document for subsequent display to a reader. HTML is a language for describing structured documents. HTML </w:t>
-      </w:r>
-      <w:proofErr w:type="gramStart"/>
-      <w:r>
-        <w:t>is  a</w:t>
-      </w:r>
-      <w:proofErr w:type="gramEnd"/>
-      <w:r>
-        <w:t xml:space="preserve"> platform independent. </w:t>
-      </w:r>
-      <w:proofErr w:type="gramStart"/>
-      <w:r>
-        <w:t>www</w:t>
-      </w:r>
-      <w:proofErr w:type="gramEnd"/>
-      <w:r>
-        <w:t xml:space="preserve"> (world wide web) pages are written using HTML. HTML tags control in part the representation of the WWW page when view with web browser. The browser interprets HTML tags in the web document and displays it. Different browsers show data differently. Examples of browsers used to be web pages</w:t>
+        <w:t>can build web pages or web document s. it is basically a formatting language and not a programming language. The browser reading the document interprets markup tags to help format the document for subsequent display to a reader. HTML is a language for describing structured documents. HTML is  a platform independent. www (world wide web) pages are written using HTML. HTML tags control in part the representation of the WWW page when view with web browser. The browser interprets HTML tags in the web document and displays it. Different browsers show data differently. Examples of browsers used to be web pages</w:t>
       </w:r>
       <w:r>
         <w:rPr>
@@ -8841,13 +8096,8 @@
         <w:ind w:left="864" w:hanging="405"/>
       </w:pPr>
       <w:r>
-        <w:t xml:space="preserve">About </w:t>
-      </w:r>
-      <w:proofErr w:type="gramStart"/>
-      <w:r>
-        <w:t>MySQL :</w:t>
-      </w:r>
-      <w:proofErr w:type="gramEnd"/>
+        <w:t>About MySQL :</w:t>
+      </w:r>
     </w:p>
     <w:p>
       <w:pPr>
@@ -9070,15 +8320,7 @@
         <w:ind w:left="700" w:right="1533"/>
       </w:pPr>
       <w:r>
-        <w:t xml:space="preserve">The MySQL Database Software is a client/server system that consists of a multi- threaded SQL server that supports different </w:t>
-      </w:r>
-      <w:proofErr w:type="spellStart"/>
-      <w:r>
-        <w:t>backends</w:t>
-      </w:r>
-      <w:proofErr w:type="spellEnd"/>
-      <w:r>
-        <w:t>, several different client programs and libraries, administrative tools, and a wide range of application programming interfaces (APIs).</w:t>
+        <w:t>The MySQL Database Software is a client/server system that consists of a multi- threaded SQL server that supports different backends, several different client programs and libraries, administrative tools, and a wide range of application programming interfaces (APIs).</w:t>
       </w:r>
     </w:p>
     <w:p>
@@ -9188,17 +8430,8 @@
           <w:rFonts w:ascii="Times New Roman"/>
           <w:u w:val="thick"/>
         </w:rPr>
-        <w:t xml:space="preserve">Data Volume </w:t>
-      </w:r>
-      <w:proofErr w:type="gramStart"/>
-      <w:r>
-        <w:rPr>
-          <w:rFonts w:ascii="Times New Roman"/>
-          <w:u w:val="thick"/>
-        </w:rPr>
-        <w:t>Analysis :</w:t>
-      </w:r>
-      <w:proofErr w:type="gramEnd"/>
+        <w:t>Data Volume Analysis :</w:t>
+      </w:r>
     </w:p>
     <w:p>
       <w:pPr>
@@ -9281,15 +8514,7 @@
         <w:t xml:space="preserve">ANS: </w:t>
       </w:r>
       <w:r>
-        <w:t xml:space="preserve">In SAP, data volumes are the spaces defined in SAP to store data or </w:t>
-      </w:r>
-      <w:proofErr w:type="gramStart"/>
-      <w:r>
-        <w:t>log  information</w:t>
-      </w:r>
-      <w:proofErr w:type="gramEnd"/>
-      <w:r>
-        <w:t>. Otherwise, the English word volume means amount. A data volume is simply the amount of data in a file or</w:t>
+        <w:t>In SAP, data volumes are the spaces defined in SAP to store data or log  information. Otherwise, the English word volume means amount. A data volume is simply the amount of data in a file or</w:t>
       </w:r>
       <w:r>
         <w:rPr>
@@ -9412,15 +8637,7 @@
         <w:jc w:val="both"/>
       </w:pPr>
       <w:r>
-        <w:t xml:space="preserve">In our project </w:t>
-      </w:r>
-      <w:proofErr w:type="gramStart"/>
-      <w:r>
-        <w:t>When</w:t>
-      </w:r>
-      <w:proofErr w:type="gramEnd"/>
-      <w:r>
-        <w:t xml:space="preserve"> any employee register his/her name then the value of the database is increased by 0.19kb.</w:t>
+        <w:t>In our project When any employee register his/her name then the value of the database is increased by 0.19kb.</w:t>
       </w:r>
     </w:p>
     <w:p>
@@ -9466,11 +8683,9 @@
         <w:spacing w:before="92"/>
         <w:ind w:left="820" w:firstLine="0"/>
       </w:pPr>
-      <w:proofErr w:type="gramStart"/>
       <w:r>
         <w:t>Testing :</w:t>
       </w:r>
-      <w:proofErr w:type="gramEnd"/>
     </w:p>
     <w:p>
       <w:pPr>
@@ -9694,15 +8909,7 @@
         <w:jc w:val="both"/>
       </w:pPr>
       <w:r>
-        <w:t xml:space="preserve">This test involves testing the system under typical operating conditions with sample input values. Functional testing was performed on the system by giving existing industry id or plot number and a null or string as the input for any field in which case the user should be redirected to the same state with the appropriate message, rather than proceeding and crashing in the system. Functional testing was performed on </w:t>
-      </w:r>
-      <w:proofErr w:type="gramStart"/>
-      <w:r>
-        <w:t>the  system</w:t>
-      </w:r>
-      <w:proofErr w:type="gramEnd"/>
-      <w:r>
-        <w:t xml:space="preserve"> by raising the demand with an eye to check all the validations. The total processing of the system is satisfactory with the following</w:t>
+        <w:t>This test involves testing the system under typical operating conditions with sample input values. Functional testing was performed on the system by giving existing industry id or plot number and a null or string as the input for any field in which case the user should be redirected to the same state with the appropriate message, rather than proceeding and crashing in the system. Functional testing was performed on the  system by raising the demand with an eye to check all the validations. The total processing of the system is satisfactory with the following</w:t>
       </w:r>
       <w:r>
         <w:rPr>
@@ -10327,25 +9534,7 @@
           <w:sz w:val="32"/>
         </w:rPr>
         <w:lastRenderedPageBreak/>
-        <w:t xml:space="preserve">Data Flow </w:t>
-      </w:r>
-      <w:proofErr w:type="gramStart"/>
-      <w:r>
-        <w:rPr>
-          <w:rFonts w:ascii="Carlito"/>
-          <w:b/>
-          <w:sz w:val="32"/>
-        </w:rPr>
-        <w:t>Diagram(</w:t>
-      </w:r>
-      <w:proofErr w:type="gramEnd"/>
-      <w:r>
-        <w:rPr>
-          <w:rFonts w:ascii="Carlito"/>
-          <w:b/>
-          <w:sz w:val="32"/>
-        </w:rPr>
-        <w:t>DFD)</w:t>
+        <w:t>Data Flow Diagram(DFD)</w:t>
       </w:r>
     </w:p>
     <w:p>
@@ -11832,7 +11021,7 @@
                   <w:rPr>
                     <w:noProof/>
                   </w:rPr>
-                  <w:t>24</w:t>
+                  <w:t>3</w:t>
                 </w:r>
                 <w:r>
                   <w:rPr>

</xml_diff>